<commit_message>
Try out Branch command
</commit_message>
<xml_diff>
--- a/Doc/CRS_IOT_PROTOTYPE.docx
+++ b/Doc/CRS_IOT_PROTOTYPE.docx
@@ -102,13 +102,8 @@
             <w:tcW w:w="4788" w:type="dxa"/>
           </w:tcPr>
           <w:p>
-            <w:proofErr w:type="spellStart"/>
             <w:r>
-              <w:t>CoreTech</w:t>
-            </w:r>
-            <w:proofErr w:type="spellEnd"/>
-            <w:r>
-              <w:t xml:space="preserve"> team</w:t>
+              <w:t>CoreTech team</w:t>
             </w:r>
           </w:p>
         </w:tc>
@@ -250,13 +245,8 @@
             <w:tcW w:w="3192" w:type="dxa"/>
           </w:tcPr>
           <w:p>
-            <w:proofErr w:type="spellStart"/>
             <w:r>
-              <w:t>Binh</w:t>
-            </w:r>
-            <w:proofErr w:type="spellEnd"/>
-            <w:r>
-              <w:t xml:space="preserve"> Le</w:t>
+              <w:t>Binh Le</w:t>
             </w:r>
           </w:p>
         </w:tc>
@@ -331,8 +321,6 @@
         </w:rPr>
         <w:t>Introduction and functional overview</w:t>
       </w:r>
-      <w:bookmarkStart w:id="0" w:name="_GoBack"/>
-      <w:bookmarkEnd w:id="0"/>
     </w:p>
     <w:p>
       <w:pPr>
@@ -341,6 +329,14 @@
           <w:b/>
         </w:rPr>
       </w:pPr>
+      <w:r>
+        <w:rPr>
+          <w:b/>
+        </w:rPr>
+        <w:t>Try git branch</w:t>
+      </w:r>
+      <w:bookmarkStart w:id="0" w:name="_GoBack"/>
+      <w:bookmarkEnd w:id="0"/>
     </w:p>
     <w:p>
       <w:pPr>
@@ -407,14 +403,12 @@
           <w:b/>
         </w:rPr>
       </w:pPr>
-      <w:proofErr w:type="spellStart"/>
       <w:r>
         <w:rPr>
           <w:b/>
         </w:rPr>
         <w:t>Misc</w:t>
       </w:r>
-      <w:proofErr w:type="spellEnd"/>
     </w:p>
     <w:p>
       <w:pPr>
@@ -488,13 +482,8 @@
     <w:pPr>
       <w:pStyle w:val="Header"/>
     </w:pPr>
-    <w:proofErr w:type="spellStart"/>
     <w:r>
-      <w:t>CoreTech</w:t>
-    </w:r>
-    <w:proofErr w:type="spellEnd"/>
-    <w:r>
-      <w:t xml:space="preserve"> </w:t>
+      <w:t xml:space="preserve">CoreTech </w:t>
     </w:r>
   </w:p>
 </w:hdr>

</xml_diff>

<commit_message>
Revert master after trying out merge command
</commit_message>
<xml_diff>
--- a/Doc/CRS_IOT_PROTOTYPE.docx
+++ b/Doc/CRS_IOT_PROTOTYPE.docx
@@ -102,8 +102,13 @@
             <w:tcW w:w="4788" w:type="dxa"/>
           </w:tcPr>
           <w:p>
-            <w:r>
-              <w:t>CoreTech team</w:t>
+            <w:proofErr w:type="spellStart"/>
+            <w:r>
+              <w:t>CoreTech</w:t>
+            </w:r>
+            <w:proofErr w:type="spellEnd"/>
+            <w:r>
+              <w:t xml:space="preserve"> team</w:t>
             </w:r>
           </w:p>
         </w:tc>
@@ -245,8 +250,13 @@
             <w:tcW w:w="3192" w:type="dxa"/>
           </w:tcPr>
           <w:p>
-            <w:r>
-              <w:t>Binh Le</w:t>
+            <w:proofErr w:type="spellStart"/>
+            <w:r>
+              <w:t>Binh</w:t>
+            </w:r>
+            <w:proofErr w:type="spellEnd"/>
+            <w:r>
+              <w:t xml:space="preserve"> Le</w:t>
             </w:r>
           </w:p>
         </w:tc>
@@ -324,22 +334,6 @@
     </w:p>
     <w:p>
       <w:pPr>
-        <w:ind w:left="720"/>
-        <w:rPr>
-          <w:b/>
-        </w:rPr>
-      </w:pPr>
-      <w:r>
-        <w:rPr>
-          <w:b/>
-        </w:rPr>
-        <w:t>Try git branch</w:t>
-      </w:r>
-      <w:bookmarkStart w:id="0" w:name="_GoBack"/>
-      <w:bookmarkEnd w:id="0"/>
-    </w:p>
-    <w:p>
-      <w:pPr>
         <w:pStyle w:val="ListParagraph"/>
         <w:numPr>
           <w:ilvl w:val="0"/>
@@ -349,6 +343,8 @@
           <w:b/>
         </w:rPr>
       </w:pPr>
+      <w:bookmarkStart w:id="0" w:name="_GoBack"/>
+      <w:bookmarkEnd w:id="0"/>
       <w:r>
         <w:rPr>
           <w:b/>
@@ -403,12 +399,14 @@
           <w:b/>
         </w:rPr>
       </w:pPr>
+      <w:proofErr w:type="spellStart"/>
       <w:r>
         <w:rPr>
           <w:b/>
         </w:rPr>
         <w:t>Misc</w:t>
       </w:r>
+      <w:proofErr w:type="spellEnd"/>
     </w:p>
     <w:p>
       <w:pPr>
@@ -482,8 +480,13 @@
     <w:pPr>
       <w:pStyle w:val="Header"/>
     </w:pPr>
+    <w:proofErr w:type="spellStart"/>
     <w:r>
-      <w:t xml:space="preserve">CoreTech </w:t>
+      <w:t>CoreTech</w:t>
+    </w:r>
+    <w:proofErr w:type="spellEnd"/>
+    <w:r>
+      <w:t xml:space="preserve"> </w:t>
     </w:r>
   </w:p>
 </w:hdr>

</xml_diff>

<commit_message>
End user requirement – First round
</commit_message>
<xml_diff>
--- a/Doc/CRS_IOT_PROTOTYPE.docx
+++ b/Doc/CRS_IOT_PROTOTYPE.docx
@@ -102,13 +102,8 @@
             <w:tcW w:w="4788" w:type="dxa"/>
           </w:tcPr>
           <w:p>
-            <w:proofErr w:type="spellStart"/>
             <w:r>
-              <w:t>CoreTech</w:t>
-            </w:r>
-            <w:proofErr w:type="spellEnd"/>
-            <w:r>
-              <w:t xml:space="preserve"> team</w:t>
+              <w:t>CoreTech team</w:t>
             </w:r>
           </w:p>
         </w:tc>
@@ -250,13 +245,8 @@
             <w:tcW w:w="3192" w:type="dxa"/>
           </w:tcPr>
           <w:p>
-            <w:proofErr w:type="spellStart"/>
             <w:r>
-              <w:t>Binh</w:t>
-            </w:r>
-            <w:proofErr w:type="spellEnd"/>
-            <w:r>
-              <w:t xml:space="preserve"> Le</w:t>
+              <w:t>Binh Le</w:t>
             </w:r>
           </w:p>
         </w:tc>
@@ -276,19 +266,33 @@
           <w:tcPr>
             <w:tcW w:w="3192" w:type="dxa"/>
           </w:tcPr>
-          <w:p/>
+          <w:p>
+            <w:r>
+              <w:t>1.1</w:t>
+            </w:r>
+          </w:p>
         </w:tc>
         <w:tc>
           <w:tcPr>
             <w:tcW w:w="3192" w:type="dxa"/>
           </w:tcPr>
-          <w:p/>
+          <w:p>
+            <w:r>
+              <w:t>Binh Le</w:t>
+            </w:r>
+          </w:p>
         </w:tc>
         <w:tc>
           <w:tcPr>
             <w:tcW w:w="3192" w:type="dxa"/>
           </w:tcPr>
-          <w:p/>
+          <w:p>
+            <w:r>
+              <w:t>End user requirement – First round</w:t>
+            </w:r>
+            <w:bookmarkStart w:id="0" w:name="_GoBack"/>
+            <w:bookmarkEnd w:id="0"/>
+          </w:p>
         </w:tc>
       </w:tr>
       <w:tr>
@@ -334,15 +338,7 @@
     </w:p>
     <w:p>
       <w:r>
-        <w:t xml:space="preserve">This is customer requirement for </w:t>
-      </w:r>
-      <w:proofErr w:type="gramStart"/>
-      <w:r>
-        <w:t>IOT  prototype</w:t>
-      </w:r>
-      <w:proofErr w:type="gramEnd"/>
-      <w:r>
-        <w:t xml:space="preserve"> , focus on smart  farm use case.</w:t>
+        <w:t>This is customer requirement for IOT  prototype , focus on smart  farm use case.</w:t>
       </w:r>
     </w:p>
     <w:p>
@@ -358,15 +354,7 @@
         <w:t>environment</w:t>
       </w:r>
       <w:r>
-        <w:t xml:space="preserve">, report/notice information to </w:t>
-      </w:r>
-      <w:proofErr w:type="gramStart"/>
-      <w:r>
-        <w:t>user ,</w:t>
-      </w:r>
-      <w:proofErr w:type="gramEnd"/>
-      <w:r>
-        <w:t xml:space="preserve"> automatically  </w:t>
+        <w:t xml:space="preserve">, report/notice information to user , automatically  </w:t>
       </w:r>
       <w:r>
         <w:t>watering</w:t>
@@ -378,13 +366,8 @@
         <w:t>heating</w:t>
       </w:r>
       <w:r>
-        <w:t xml:space="preserve">, </w:t>
-      </w:r>
-      <w:proofErr w:type="spellStart"/>
-      <w:r>
-        <w:t>etc</w:t>
-      </w:r>
-      <w:proofErr w:type="spellEnd"/>
+        <w:t>, etc</w:t>
+      </w:r>
     </w:p>
     <w:p>
       <w:pPr>
@@ -554,13 +537,8 @@
         <w:ind w:left="360"/>
         <w:jc w:val="center"/>
       </w:pPr>
-      <w:proofErr w:type="gramStart"/>
-      <w:r>
-        <w:t>Fig 1.</w:t>
-      </w:r>
-      <w:proofErr w:type="gramEnd"/>
-      <w:r>
-        <w:t xml:space="preserve"> </w:t>
+      <w:r>
+        <w:t xml:space="preserve">Fig 1. </w:t>
       </w:r>
       <w:r>
         <w:t>Orchids</w:t>
@@ -581,6 +559,7 @@
         <w:rPr>
           <w:b/>
         </w:rPr>
+        <w:lastRenderedPageBreak/>
         <w:t xml:space="preserve">End user requirement: </w:t>
       </w:r>
     </w:p>
@@ -593,16 +572,7 @@
         </w:numPr>
       </w:pPr>
       <w:r>
-        <w:lastRenderedPageBreak/>
-        <w:t xml:space="preserve">When the humidity </w:t>
-      </w:r>
-      <w:proofErr w:type="gramStart"/>
-      <w:r>
-        <w:t>drops  below</w:t>
-      </w:r>
-      <w:proofErr w:type="gramEnd"/>
-      <w:r>
-        <w:t xml:space="preserve">/over threshold of my </w:t>
+        <w:t xml:space="preserve">When the humidity drops  below/over threshold of my </w:t>
       </w:r>
       <w:r>
         <w:t>Orchids</w:t>
@@ -752,16 +722,11 @@
         </w:numPr>
       </w:pPr>
       <w:r>
-        <w:t xml:space="preserve">It must be safe, can be auto cut off in case of  </w:t>
-      </w:r>
-      <w:proofErr w:type="spellStart"/>
-      <w:r>
-        <w:t>o</w:t>
+        <w:t>It must be safe, can be auto cut off in case of  o</w:t>
       </w:r>
       <w:r>
         <w:t>ver heating</w:t>
       </w:r>
-      <w:proofErr w:type="spellEnd"/>
       <w:r>
         <w:t xml:space="preserve"> </w:t>
       </w:r>
@@ -783,14 +748,12 @@
           <w:numId w:val="3"/>
         </w:numPr>
       </w:pPr>
-      <w:proofErr w:type="spellStart"/>
       <w:r>
         <w:t>T</w:t>
       </w:r>
       <w:r>
         <w:t>bd</w:t>
       </w:r>
-      <w:proofErr w:type="spellEnd"/>
     </w:p>
     <w:p>
       <w:pPr>
@@ -799,8 +762,6 @@
           <w:b/>
         </w:rPr>
       </w:pPr>
-      <w:bookmarkStart w:id="0" w:name="_GoBack"/>
-      <w:bookmarkEnd w:id="0"/>
     </w:p>
     <w:p>
       <w:pPr>
@@ -813,14 +774,12 @@
           <w:b/>
         </w:rPr>
       </w:pPr>
-      <w:proofErr w:type="spellStart"/>
       <w:r>
         <w:rPr>
           <w:b/>
         </w:rPr>
         <w:t>Misc</w:t>
       </w:r>
-      <w:proofErr w:type="spellEnd"/>
     </w:p>
     <w:p>
       <w:pPr>
@@ -894,13 +853,8 @@
     <w:pPr>
       <w:pStyle w:val="Header"/>
     </w:pPr>
-    <w:proofErr w:type="spellStart"/>
     <w:r>
-      <w:t>CoreTech</w:t>
-    </w:r>
-    <w:proofErr w:type="spellEnd"/>
-    <w:r>
-      <w:t xml:space="preserve"> </w:t>
+      <w:t xml:space="preserve">CoreTech </w:t>
     </w:r>
   </w:p>
 </w:hdr>

</xml_diff>